<commit_message>
varie lezioni per digital for
</commit_message>
<xml_diff>
--- a/digital_for/lezione2.docx
+++ b/digital_for/lezione2.docx
@@ -1,49 +1,20 @@
 
 <file path=word/document.xml><?xml version="1.0" encoding="utf-8"?>
-<w:document xmlns:wpc="http://schemas.microsoft.com/office/word/2010/wordprocessingCanvas" xmlns:cx="http://schemas.microsoft.com/office/drawing/2014/chartex" xmlns:cx1="http://schemas.microsoft.com/office/drawing/2015/9/8/chartex" xmlns:cx2="http://schemas.microsoft.com/office/drawing/2015/10/21/chartex" xmlns:cx3="http://schemas.microsoft.com/office/drawing/2016/5/9/chartex" xmlns:cx4="http://schemas.microsoft.com/office/drawing/2016/5/10/chartex" xmlns:cx5="http://schemas.microsoft.com/office/drawing/2016/5/11/chartex" xmlns:cx6="http://schemas.microsoft.com/office/drawing/2016/5/12/chartex" xmlns:cx7="http://schemas.microsoft.com/office/drawing/2016/5/13/chartex" xmlns:cx8="http://schemas.microsoft.com/office/drawing/2016/5/14/chartex" xmlns:mc="http://schemas.openxmlformats.org/markup-compatibility/2006" xmlns:aink="http://schemas.microsoft.com/office/drawing/2016/ink" xmlns:am3d="http://schemas.microsoft.com/office/drawing/2017/model3d" xmlns:o="urn:schemas-microsoft-com:office:office" xmlns:r="http://schemas.openxmlformats.org/officeDocument/2006/relationships" xmlns:m="http://schemas.openxmlformats.org/officeDocument/2006/math" xmlns:v="urn:schemas-microsoft-com:vml" xmlns:wp14="http://schemas.microsoft.com/office/word/2010/wordprocessingDrawing" xmlns:wp="http://schemas.openxmlformats.org/drawingml/2006/wordprocessingDrawing" xmlns:w10="urn:schemas-microsoft-com:office:word" xmlns:w="http://schemas.openxmlformats.org/wordprocessingml/2006/main" xmlns:w14="http://schemas.microsoft.com/office/word/2010/wordml" xmlns:w15="http://schemas.microsoft.com/office/word/2012/wordml" xmlns:w16cid="http://schemas.microsoft.com/office/word/2016/wordml/cid" xmlns:w16se="http://schemas.microsoft.com/office/word/2015/wordml/symex" xmlns:wpg="http://schemas.microsoft.com/office/word/2010/wordprocessingGroup" xmlns:wpi="http://schemas.microsoft.com/office/word/2010/wordprocessingInk" xmlns:wne="http://schemas.microsoft.com/office/word/2006/wordml" xmlns:wps="http://schemas.microsoft.com/office/word/2010/wordprocessingShape" mc:Ignorable="w14 w15 w16se w16cid wp14">
+<w:document xmlns:wpc="http://schemas.microsoft.com/office/word/2010/wordprocessingCanvas" xmlns:cx="http://schemas.microsoft.com/office/drawing/2014/chartex" xmlns:cx1="http://schemas.microsoft.com/office/drawing/2015/9/8/chartex" xmlns:cx2="http://schemas.microsoft.com/office/drawing/2015/10/21/chartex" xmlns:cx3="http://schemas.microsoft.com/office/drawing/2016/5/9/chartex" xmlns:cx4="http://schemas.microsoft.com/office/drawing/2016/5/10/chartex" xmlns:cx5="http://schemas.microsoft.com/office/drawing/2016/5/11/chartex" xmlns:cx6="http://schemas.microsoft.com/office/drawing/2016/5/12/chartex" xmlns:cx7="http://schemas.microsoft.com/office/drawing/2016/5/13/chartex" xmlns:cx8="http://schemas.microsoft.com/office/drawing/2016/5/14/chartex" xmlns:mc="http://schemas.openxmlformats.org/markup-compatibility/2006" xmlns:aink="http://schemas.microsoft.com/office/drawing/2016/ink" xmlns:am3d="http://schemas.microsoft.com/office/drawing/2017/model3d" xmlns:o="urn:schemas-microsoft-com:office:office" xmlns:r="http://schemas.openxmlformats.org/officeDocument/2006/relationships" xmlns:m="http://schemas.openxmlformats.org/officeDocument/2006/math" xmlns:v="urn:schemas-microsoft-com:vml" xmlns:wp14="http://schemas.microsoft.com/office/word/2010/wordprocessingDrawing" xmlns:wp="http://schemas.openxmlformats.org/drawingml/2006/wordprocessingDrawing" xmlns:w10="urn:schemas-microsoft-com:office:word" xmlns:w="http://schemas.openxmlformats.org/wordprocessingml/2006/main" xmlns:w14="http://schemas.microsoft.com/office/word/2010/wordml" xmlns:w15="http://schemas.microsoft.com/office/word/2012/wordml" xmlns:w16cex="http://schemas.microsoft.com/office/word/2018/wordml/cex" xmlns:w16cid="http://schemas.microsoft.com/office/word/2016/wordml/cid" xmlns:w16="http://schemas.microsoft.com/office/word/2018/wordml" xmlns:w16se="http://schemas.microsoft.com/office/word/2015/wordml/symex" xmlns:wpg="http://schemas.microsoft.com/office/word/2010/wordprocessingGroup" xmlns:wpi="http://schemas.microsoft.com/office/word/2010/wordprocessingInk" xmlns:wne="http://schemas.microsoft.com/office/word/2006/wordml" xmlns:wps="http://schemas.microsoft.com/office/word/2010/wordprocessingShape" mc:Ignorable="w14 w15 w16se w16cid w16 w16cex wp14">
   <w:body>
     <w:p>
       <w:r>
-        <w:t xml:space="preserve">Oggi riprendiamo il discorso introduttivo sulla materia, la scorsa volta ci eravamo lasciati con le funzioni </w:t>
-      </w:r>
-      <w:proofErr w:type="spellStart"/>
-      <w:r>
-        <w:t>hash</w:t>
-      </w:r>
-      <w:proofErr w:type="spellEnd"/>
-      <w:r>
-        <w:t>.</w:t>
-      </w:r>
-    </w:p>
-    <w:p>
-      <w:r>
-        <w:t xml:space="preserve">Queste sono diventati meccanismi di base per garantire l’integrità durante tutti i processi </w:t>
-      </w:r>
-      <w:proofErr w:type="spellStart"/>
-      <w:proofErr w:type="gramStart"/>
-      <w:r>
-        <w:t>dell</w:t>
-      </w:r>
-      <w:proofErr w:type="spellEnd"/>
-      <w:r>
-        <w:t xml:space="preserve"> analisi</w:t>
-      </w:r>
-      <w:proofErr w:type="gramEnd"/>
-      <w:r>
-        <w:t xml:space="preserve"> forense.</w:t>
-      </w:r>
-    </w:p>
-    <w:p>
-      <w:r>
-        <w:t xml:space="preserve">Se dobbiamo analizzare 500 file dobbiamo calcolare 500 </w:t>
-      </w:r>
-      <w:proofErr w:type="spellStart"/>
-      <w:r>
-        <w:t>hash</w:t>
-      </w:r>
-      <w:proofErr w:type="spellEnd"/>
-      <w:r>
-        <w:t>? Dipende, possiamo in</w:t>
+        <w:t>Oggi riprendiamo il discorso introduttivo sulla materia, la scorsa volta ci eravamo lasciati con le funzioni hash.</w:t>
+      </w:r>
+    </w:p>
+    <w:p>
+      <w:r>
+        <w:t>Queste sono diventati meccanismi di base per garantire l’integrità durante tutti i processi dell analisi forense.</w:t>
+      </w:r>
+    </w:p>
+    <w:p>
+      <w:r>
+        <w:t>Se dobbiamo analizzare 500 file dobbiamo calcolare 500 hash? Dipende, possiamo in</w:t>
       </w:r>
       <w:r>
         <w:t>n</w:t>
@@ -57,109 +28,43 @@
     </w:p>
     <w:p>
       <w:r>
-        <w:t xml:space="preserve">Quali sono le fasi della </w:t>
-      </w:r>
-      <w:proofErr w:type="spellStart"/>
-      <w:r>
-        <w:t>digital</w:t>
-      </w:r>
-      <w:proofErr w:type="spellEnd"/>
-      <w:r>
-        <w:t xml:space="preserve"> </w:t>
-      </w:r>
-      <w:proofErr w:type="spellStart"/>
-      <w:r>
-        <w:t>forensics</w:t>
-      </w:r>
-      <w:proofErr w:type="spellEnd"/>
-      <w:r>
-        <w:t>, quelle che abbiamo già visto.</w:t>
-      </w:r>
-    </w:p>
-    <w:p>
-      <w:proofErr w:type="gramStart"/>
-      <w:r>
-        <w:t>La chain</w:t>
-      </w:r>
-      <w:proofErr w:type="gramEnd"/>
-      <w:r>
-        <w:t xml:space="preserve"> of </w:t>
-      </w:r>
-      <w:proofErr w:type="spellStart"/>
-      <w:r>
-        <w:t>custody</w:t>
-      </w:r>
-      <w:proofErr w:type="spellEnd"/>
-      <w:r>
-        <w:t xml:space="preserve"> si concretizza in tutte le fasi ovviamente, bisogna sempre stare attenti a documentare sempre i reperti</w:t>
-      </w:r>
-    </w:p>
-    <w:p>
-      <w:r>
-        <w:t xml:space="preserve">Aprire un file </w:t>
-      </w:r>
-      <w:proofErr w:type="spellStart"/>
-      <w:r>
-        <w:t>msword</w:t>
-      </w:r>
-      <w:proofErr w:type="spellEnd"/>
-      <w:r>
-        <w:t xml:space="preserve"> cambia l’</w:t>
-      </w:r>
-      <w:proofErr w:type="spellStart"/>
-      <w:r>
-        <w:t>hash</w:t>
-      </w:r>
-      <w:proofErr w:type="spellEnd"/>
-      <w:r>
-        <w:t>, dipende.</w:t>
-      </w:r>
-    </w:p>
-    <w:p>
-      <w:r>
-        <w:t xml:space="preserve">Cos’è un meccanismo di </w:t>
-      </w:r>
-      <w:proofErr w:type="spellStart"/>
-      <w:r>
-        <w:t>write-blocker</w:t>
-      </w:r>
-      <w:proofErr w:type="spellEnd"/>
-      <w:r>
-        <w:t>, dice he è un meccanismo software che impedisce la scrittura sulla sorgente, ma non mi convince</w:t>
-      </w:r>
-    </w:p>
-    <w:p>
-      <w:r>
-        <w:t xml:space="preserve">Problematiche di analisi “live”, </w:t>
-      </w:r>
-      <w:proofErr w:type="spellStart"/>
-      <w:r>
-        <w:t>perdità</w:t>
-      </w:r>
-      <w:proofErr w:type="spellEnd"/>
-      <w:r>
-        <w:t xml:space="preserve"> di ripetibilità delle operazioni, che potrebbero non essere più fatte e possono dare risultati differenti</w:t>
-      </w:r>
-    </w:p>
-    <w:p>
-      <w:r>
-        <w:t xml:space="preserve">Come possono essere affrontate le collisioni delle funzioni </w:t>
-      </w:r>
-      <w:proofErr w:type="spellStart"/>
-      <w:r>
-        <w:t>hash</w:t>
-      </w:r>
-      <w:proofErr w:type="spellEnd"/>
-      <w:r>
-        <w:t xml:space="preserve">, praticamente si usano due </w:t>
-      </w:r>
-      <w:proofErr w:type="spellStart"/>
-      <w:r>
-        <w:t>hash</w:t>
-      </w:r>
-      <w:proofErr w:type="spellEnd"/>
-      <w:r>
-        <w:t xml:space="preserve"> differenti per minimizzare la possibilità di collisione, teoricamente non si può risolvere il problema</w:t>
+        <w:t>Quali sono le fasi della digital forensics, quelle che abbiamo già visto.</w:t>
+      </w:r>
+    </w:p>
+    <w:p>
+      <w:r>
+        <w:t>La chain of custody si concretizza in tutte le fasi ovviamente, bisogna sempre stare attenti a documentare sempre i reperti</w:t>
+      </w:r>
+    </w:p>
+    <w:p>
+      <w:r>
+        <w:t>Aprire un file msword cambia l’hash, dipende.</w:t>
+      </w:r>
+    </w:p>
+    <w:p>
+      <w:r>
+        <w:t xml:space="preserve">Cos’è un meccanismo di write-blocker, dice </w:t>
+      </w:r>
+      <w:r>
+        <w:t>c</w:t>
+      </w:r>
+      <w:r>
+        <w:t>he è un meccanismo software che impedisce la scrittura sulla sorgente, ma non mi convince</w:t>
+      </w:r>
+      <w:r>
+        <w:t>, ma in realtà è così</w:t>
+      </w:r>
+      <w:bookmarkStart w:id="0" w:name="_GoBack"/>
+      <w:bookmarkEnd w:id="0"/>
+    </w:p>
+    <w:p>
+      <w:r>
+        <w:t>Problematiche di analisi “live”, perdità di ripetibilità delle operazioni, che potrebbero non essere più fatte e possono dare risultati differenti</w:t>
+      </w:r>
+    </w:p>
+    <w:p>
+      <w:r>
+        <w:t>Come possono essere affrontate le collisioni delle funzioni hash, praticamente si usano due hash differenti per minimizzare la possibilità di collisione, teoricamente non si può risolvere il problema</w:t>
       </w:r>
     </w:p>
     <w:p>
@@ -169,15 +74,7 @@
     </w:p>
     <w:p>
       <w:r>
-        <w:t xml:space="preserve">bisogna tenere conto di come vengono memorizzati i dati, frammentazione, segmenti, </w:t>
-      </w:r>
-      <w:proofErr w:type="spellStart"/>
-      <w:r>
-        <w:t>etc</w:t>
-      </w:r>
-      <w:proofErr w:type="spellEnd"/>
-      <w:r>
-        <w:t>…</w:t>
+        <w:t>bisogna tenere conto di come vengono memorizzati i dati, frammentazione, segmenti, etc…</w:t>
       </w:r>
     </w:p>
     <w:p>
@@ -187,33 +84,12 @@
     </w:p>
     <w:p>
       <w:r>
-        <w:t xml:space="preserve">Se effettuata tramite software standard rimuove solamente l’indirizzo dell’informazione associata ad ogni blocco di dati, si può recuperare con appositi </w:t>
-      </w:r>
-      <w:proofErr w:type="gramStart"/>
-      <w:r>
-        <w:t>strumenti(</w:t>
-      </w:r>
-      <w:proofErr w:type="spellStart"/>
-      <w:proofErr w:type="gramEnd"/>
-      <w:r>
-        <w:t>finchè</w:t>
-      </w:r>
-      <w:proofErr w:type="spellEnd"/>
-      <w:r>
-        <w:t xml:space="preserve"> la zona di memoria non viene allocata per altri blocchi), oppure viene spostato in un cestino.</w:t>
-      </w:r>
-    </w:p>
-    <w:p>
-      <w:r>
-        <w:t xml:space="preserve">Viene fatta tramite software di </w:t>
-      </w:r>
-      <w:proofErr w:type="spellStart"/>
-      <w:r>
-        <w:t>wiping</w:t>
-      </w:r>
-      <w:proofErr w:type="spellEnd"/>
-      <w:r>
-        <w:t xml:space="preserve"> che cancellano in modo accurato il dato</w:t>
+        <w:t>Se effettuata tramite software standard rimuove solamente l’indirizzo dell’informazione associata ad ogni blocco di dati, si può recuperare con appositi strumenti(finchè la zona di memoria non viene allocata per altri blocchi), oppure viene spostato in un cestino.</w:t>
+      </w:r>
+    </w:p>
+    <w:p>
+      <w:r>
+        <w:t>Viene fatta tramite software di wiping che cancellano in modo accurato il dato</w:t>
       </w:r>
     </w:p>
     <w:p>
@@ -252,79 +128,21 @@
       </w:r>
     </w:p>
     <w:p>
-      <w:proofErr w:type="spellStart"/>
-      <w:proofErr w:type="gramStart"/>
-      <w:r>
-        <w:t>Authenticity</w:t>
-      </w:r>
-      <w:proofErr w:type="spellEnd"/>
-      <w:r>
-        <w:t>(</w:t>
-      </w:r>
-      <w:proofErr w:type="gramEnd"/>
-      <w:r>
-        <w:t xml:space="preserve">accurate </w:t>
-      </w:r>
-      <w:proofErr w:type="spellStart"/>
-      <w:r>
-        <w:t>representation</w:t>
-      </w:r>
-      <w:proofErr w:type="spellEnd"/>
-      <w:r>
-        <w:t xml:space="preserve"> of the </w:t>
-      </w:r>
-      <w:proofErr w:type="spellStart"/>
-      <w:r>
-        <w:t>original</w:t>
-      </w:r>
-      <w:proofErr w:type="spellEnd"/>
-      <w:r>
-        <w:t xml:space="preserve"> event) diversa da </w:t>
-      </w:r>
-      <w:proofErr w:type="spellStart"/>
-      <w:r>
-        <w:t>integrity</w:t>
-      </w:r>
-      <w:proofErr w:type="spellEnd"/>
-      <w:r>
-        <w:t xml:space="preserve">(informazione inalterata dal tempo di acquisizione al temo della disposizione finale) </w:t>
-      </w:r>
-      <w:r>
-        <w:t xml:space="preserve">, la funzione </w:t>
-      </w:r>
-      <w:proofErr w:type="spellStart"/>
-      <w:r>
-        <w:t>hash</w:t>
-      </w:r>
-      <w:proofErr w:type="spellEnd"/>
-      <w:r>
-        <w:t xml:space="preserve"> lavora sull’integrità</w:t>
-      </w:r>
-    </w:p>
-    <w:p>
-      <w:r>
-        <w:t xml:space="preserve">In molti paesi si sta lavorando per digitalizzare tutto, cioè vedere tutte le azioni che succedono nella realtà e registrarle in qualche </w:t>
-      </w:r>
-      <w:proofErr w:type="gramStart"/>
-      <w:r>
-        <w:t>modo(</w:t>
-      </w:r>
-      <w:proofErr w:type="gramEnd"/>
-      <w:r>
-        <w:t>videocamere ovunque e quasi grande fratello)</w:t>
-      </w:r>
-    </w:p>
-    <w:p>
-      <w:r>
-        <w:t xml:space="preserve">Best </w:t>
-      </w:r>
-      <w:proofErr w:type="spellStart"/>
-      <w:r>
-        <w:t>practices</w:t>
-      </w:r>
-      <w:proofErr w:type="spellEnd"/>
-      <w:r>
-        <w:t xml:space="preserve"> nelle slide</w:t>
+      <w:r>
+        <w:t xml:space="preserve">Authenticity(accurate representation of the original event) diversa da integrity(informazione inalterata dal tempo di acquisizione al temo della disposizione finale) </w:t>
+      </w:r>
+      <w:r>
+        <w:t>, la funzione hash lavora sull’integrità</w:t>
+      </w:r>
+    </w:p>
+    <w:p>
+      <w:r>
+        <w:t>In molti paesi si sta lavorando per digitalizzare tutto, cioè vedere tutte le azioni che succedono nella realtà e registrarle in qualche modo(videocamere ovunque e quasi grande fratello)</w:t>
+      </w:r>
+    </w:p>
+    <w:p>
+      <w:r>
+        <w:t>Best practices nelle slide</w:t>
       </w:r>
     </w:p>
     <w:p>
@@ -338,21 +156,10 @@
     <w:p>
       <w:r>
         <w:lastRenderedPageBreak/>
-        <w:t xml:space="preserve">Quello che si vede nei fil è troppo esagerato, non si possono creare informazioni </w:t>
-      </w:r>
-      <w:proofErr w:type="gramStart"/>
-      <w:r>
-        <w:t>dal  nulla</w:t>
-      </w:r>
-      <w:proofErr w:type="gramEnd"/>
-      <w:r>
-        <w:t>(fantasy)</w:t>
-      </w:r>
-    </w:p>
-    <w:p>
-      <w:bookmarkStart w:id="0" w:name="_GoBack"/>
-      <w:bookmarkEnd w:id="0"/>
-    </w:p>
+        <w:t>Quello che si vede nei fil è troppo esagerato, non si possono creare informazioni dal  nulla(fantasy)</w:t>
+      </w:r>
+    </w:p>
+    <w:p/>
     <w:sectPr>
       <w:pgSz w:w="11906" w:h="16838"/>
       <w:pgMar w:top="1417" w:right="1134" w:bottom="1134" w:left="1134" w:header="708" w:footer="708" w:gutter="0"/>
@@ -364,7 +171,7 @@
 </file>
 
 <file path=word/styles.xml><?xml version="1.0" encoding="utf-8"?>
-<w:styles xmlns:mc="http://schemas.openxmlformats.org/markup-compatibility/2006" xmlns:r="http://schemas.openxmlformats.org/officeDocument/2006/relationships" xmlns:w="http://schemas.openxmlformats.org/wordprocessingml/2006/main" xmlns:w14="http://schemas.microsoft.com/office/word/2010/wordml" xmlns:w15="http://schemas.microsoft.com/office/word/2012/wordml" xmlns:w16cid="http://schemas.microsoft.com/office/word/2016/wordml/cid" xmlns:w16se="http://schemas.microsoft.com/office/word/2015/wordml/symex" mc:Ignorable="w14 w15 w16se w16cid">
+<w:styles xmlns:mc="http://schemas.openxmlformats.org/markup-compatibility/2006" xmlns:r="http://schemas.openxmlformats.org/officeDocument/2006/relationships" xmlns:w="http://schemas.openxmlformats.org/wordprocessingml/2006/main" xmlns:w14="http://schemas.microsoft.com/office/word/2010/wordml" xmlns:w15="http://schemas.microsoft.com/office/word/2012/wordml" xmlns:w16cex="http://schemas.microsoft.com/office/word/2018/wordml/cex" xmlns:w16cid="http://schemas.microsoft.com/office/word/2016/wordml/cid" xmlns:w16="http://schemas.microsoft.com/office/word/2018/wordml" xmlns:w16se="http://schemas.microsoft.com/office/word/2015/wordml/symex" mc:Ignorable="w14 w15 w16se w16cid w16 w16cex">
   <w:docDefaults>
     <w:rPrDefault>
       <w:rPr>

</xml_diff>